<commit_message>
xiu gai le dian dian
</commit_message>
<xml_diff>
--- a/gitConfig.docx
+++ b/gitConfig.docx
@@ -1071,6 +1071,7 @@
     <w:p>
       <w:pPr>
         <w:numPr>
+          <w:ilvl w:val="0"/>
           <w:numId w:val="0"/>
         </w:numPr>
         <w:ind w:left="420" w:leftChars="0" w:firstLine="420" w:firstLineChars="0"/>
@@ -1126,6 +1127,7 @@
     <w:p>
       <w:pPr>
         <w:numPr>
+          <w:ilvl w:val="0"/>
           <w:numId w:val="0"/>
         </w:numPr>
         <w:ind w:left="420" w:leftChars="0" w:firstLine="420" w:firstLineChars="0"/>
@@ -1161,6 +1163,7 @@
     <w:p>
       <w:pPr>
         <w:numPr>
+          <w:ilvl w:val="0"/>
           <w:numId w:val="0"/>
         </w:numPr>
         <w:ind w:left="840" w:leftChars="0"/>
@@ -1251,6 +1254,7 @@
     <w:p>
       <w:pPr>
         <w:numPr>
+          <w:ilvl w:val="0"/>
           <w:numId w:val="0"/>
         </w:numPr>
         <w:ind w:left="840" w:leftChars="0"/>
@@ -1306,6 +1310,7 @@
     <w:p>
       <w:pPr>
         <w:numPr>
+          <w:ilvl w:val="0"/>
           <w:numId w:val="0"/>
         </w:numPr>
         <w:ind w:left="840" w:leftChars="0"/>
@@ -1422,6 +1427,7 @@
     <w:p>
       <w:pPr>
         <w:numPr>
+          <w:ilvl w:val="0"/>
           <w:numId w:val="0"/>
         </w:numPr>
         <w:ind w:left="840" w:leftChars="0"/>
@@ -1481,6 +1487,7 @@
     <w:p>
       <w:pPr>
         <w:numPr>
+          <w:ilvl w:val="0"/>
           <w:numId w:val="0"/>
         </w:numPr>
         <w:ind w:left="840" w:leftChars="0"/>
@@ -1504,6 +1511,7 @@
     <w:p>
       <w:pPr>
         <w:numPr>
+          <w:ilvl w:val="0"/>
           <w:numId w:val="0"/>
         </w:numPr>
         <w:ind w:left="840" w:leftChars="0"/>
@@ -1669,16 +1677,7 @@
           <w:sz w:val="18"/>
           <w:lang w:val="en-US" w:eastAsia="zh-CN"/>
         </w:rPr>
-        <w:t>最后继续调用</w:t>
-      </w:r>
-      <w:r>
-        <w:rPr>
-          <w:rFonts w:hint="eastAsia" w:ascii="Lucida Console" w:hAnsi="Lucida Console" w:eastAsia="宋体"/>
-          <w:color w:val="auto"/>
-          <w:sz w:val="18"/>
-          <w:lang w:val="en-US" w:eastAsia="zh-CN"/>
-        </w:rPr>
-        <w:t xml:space="preserve"> </w:t>
+        <w:t xml:space="preserve">最后继续调用 </w:t>
       </w:r>
       <w:r>
         <w:rPr>
@@ -1816,7 +1815,6 @@
           <w:lang w:val="en-US" w:eastAsia="zh-CN"/>
         </w:rPr>
       </w:pPr>
-      <w:bookmarkStart w:id="0" w:name="_GoBack"/>
       <w:r>
         <w:rPr>
           <w:rFonts w:hint="eastAsia" w:ascii="Lucida Console" w:hAnsi="Lucida Console" w:eastAsia="宋体"/>
@@ -1862,6 +1860,227 @@
           </wp:inline>
         </w:drawing>
       </w:r>
+    </w:p>
+    <w:p>
+      <w:pPr>
+        <w:numPr>
+          <w:ilvl w:val="0"/>
+          <w:numId w:val="1"/>
+        </w:numPr>
+        <w:ind w:left="840" w:leftChars="0" w:firstLine="0" w:firstLineChars="0"/>
+        <w:rPr>
+          <w:rFonts w:hint="eastAsia" w:ascii="Lucida Console" w:hAnsi="Lucida Console" w:eastAsia="宋体"/>
+          <w:color w:val="auto"/>
+          <w:sz w:val="18"/>
+          <w:lang w:val="en-US" w:eastAsia="zh-CN"/>
+        </w:rPr>
+      </w:pPr>
+      <w:r>
+        <w:rPr>
+          <w:rFonts w:hint="eastAsia" w:ascii="Lucida Console" w:hAnsi="Lucida Console" w:eastAsia="宋体"/>
+          <w:color w:val="auto"/>
+          <w:sz w:val="18"/>
+          <w:lang w:val="en-US" w:eastAsia="zh-CN"/>
+        </w:rPr>
+        <w:t>重新添加新文件上去步骤：</w:t>
+      </w:r>
+    </w:p>
+    <w:p>
+      <w:pPr>
+        <w:numPr>
+          <w:numId w:val="0"/>
+        </w:numPr>
+        <w:ind w:left="840" w:leftChars="0"/>
+        <w:rPr>
+          <w:rFonts w:hint="eastAsia" w:ascii="Lucida Console" w:hAnsi="Lucida Console" w:eastAsia="宋体"/>
+          <w:color w:val="auto"/>
+          <w:sz w:val="18"/>
+          <w:lang w:val="en-US" w:eastAsia="zh-CN"/>
+        </w:rPr>
+      </w:pPr>
+      <w:r>
+        <w:rPr>
+          <w:rFonts w:hint="eastAsia" w:ascii="Lucida Console" w:hAnsi="Lucida Console" w:eastAsia="宋体"/>
+          <w:color w:val="auto"/>
+          <w:sz w:val="18"/>
+          <w:lang w:val="en-US" w:eastAsia="zh-CN"/>
+        </w:rPr>
+        <w:drawing>
+          <wp:inline distT="0" distB="0" distL="114300" distR="114300">
+            <wp:extent cx="5271770" cy="3128010"/>
+            <wp:effectExtent l="0" t="0" r="5080" b="15240"/>
+            <wp:docPr id="16" name="图片 16" descr="QQ截图20180330170857"/>
+            <wp:cNvGraphicFramePr>
+              <a:graphicFrameLocks xmlns:a="http://schemas.openxmlformats.org/drawingml/2006/main" noChangeAspect="1"/>
+            </wp:cNvGraphicFramePr>
+            <a:graphic xmlns:a="http://schemas.openxmlformats.org/drawingml/2006/main">
+              <a:graphicData uri="http://schemas.openxmlformats.org/drawingml/2006/picture">
+                <pic:pic xmlns:pic="http://schemas.openxmlformats.org/drawingml/2006/picture">
+                  <pic:nvPicPr>
+                    <pic:cNvPr id="16" name="图片 16" descr="QQ截图20180330170857"/>
+                    <pic:cNvPicPr>
+                      <a:picLocks noChangeAspect="1"/>
+                    </pic:cNvPicPr>
+                  </pic:nvPicPr>
+                  <pic:blipFill>
+                    <a:blip r:embed="rId19"/>
+                    <a:stretch>
+                      <a:fillRect/>
+                    </a:stretch>
+                  </pic:blipFill>
+                  <pic:spPr>
+                    <a:xfrm>
+                      <a:off x="0" y="0"/>
+                      <a:ext cx="5271770" cy="3128010"/>
+                    </a:xfrm>
+                    <a:prstGeom prst="rect">
+                      <a:avLst/>
+                    </a:prstGeom>
+                  </pic:spPr>
+                </pic:pic>
+              </a:graphicData>
+            </a:graphic>
+          </wp:inline>
+        </w:drawing>
+      </w:r>
+    </w:p>
+    <w:p>
+      <w:pPr>
+        <w:numPr>
+          <w:numId w:val="0"/>
+        </w:numPr>
+        <w:rPr>
+          <w:rFonts w:hint="eastAsia" w:ascii="Lucida Console" w:hAnsi="Lucida Console" w:eastAsia="宋体"/>
+          <w:color w:val="auto"/>
+          <w:sz w:val="18"/>
+          <w:lang w:val="en-US" w:eastAsia="zh-CN"/>
+        </w:rPr>
+      </w:pPr>
+      <w:r>
+        <w:rPr>
+          <w:rFonts w:hint="eastAsia" w:ascii="Lucida Console" w:hAnsi="Lucida Console" w:eastAsia="宋体"/>
+          <w:color w:val="auto"/>
+          <w:sz w:val="18"/>
+          <w:lang w:val="en-US" w:eastAsia="zh-CN"/>
+        </w:rPr>
+        <w:t xml:space="preserve"> Touch xxx.文件</w:t>
+      </w:r>
+    </w:p>
+    <w:p>
+      <w:pPr>
+        <w:numPr>
+          <w:numId w:val="0"/>
+        </w:numPr>
+        <w:rPr>
+          <w:rFonts w:hint="eastAsia" w:ascii="Lucida Console" w:hAnsi="Lucida Console" w:eastAsia="宋体"/>
+          <w:color w:val="auto"/>
+          <w:sz w:val="18"/>
+          <w:lang w:val="en-US" w:eastAsia="zh-CN"/>
+        </w:rPr>
+      </w:pPr>
+      <w:r>
+        <w:rPr>
+          <w:rFonts w:hint="eastAsia" w:ascii="Lucida Console" w:hAnsi="Lucida Console" w:eastAsia="宋体"/>
+          <w:color w:val="auto"/>
+          <w:sz w:val="18"/>
+          <w:lang w:val="en-US" w:eastAsia="zh-CN"/>
+        </w:rPr>
+        <w:t xml:space="preserve"> Git add xxx.文件</w:t>
+      </w:r>
+    </w:p>
+    <w:p>
+      <w:pPr>
+        <w:numPr>
+          <w:numId w:val="0"/>
+        </w:numPr>
+        <w:rPr>
+          <w:rFonts w:hint="default" w:ascii="Lucida Console" w:hAnsi="Lucida Console" w:eastAsia="宋体"/>
+          <w:color w:val="auto"/>
+          <w:sz w:val="18"/>
+          <w:lang w:val="en-US" w:eastAsia="zh-CN"/>
+        </w:rPr>
+      </w:pPr>
+      <w:r>
+        <w:rPr>
+          <w:rFonts w:hint="eastAsia" w:ascii="Lucida Console" w:hAnsi="Lucida Console" w:eastAsia="宋体"/>
+          <w:color w:val="auto"/>
+          <w:sz w:val="18"/>
+          <w:lang w:val="en-US" w:eastAsia="zh-CN"/>
+        </w:rPr>
+        <w:t>Git commit -m</w:t>
+      </w:r>
+      <w:r>
+        <w:rPr>
+          <w:rFonts w:hint="default" w:ascii="Lucida Console" w:hAnsi="Lucida Console" w:eastAsia="宋体"/>
+          <w:color w:val="auto"/>
+          <w:sz w:val="18"/>
+          <w:lang w:val="en-US" w:eastAsia="zh-CN"/>
+        </w:rPr>
+        <w:t>”</w:t>
+      </w:r>
+      <w:r>
+        <w:rPr>
+          <w:rFonts w:hint="eastAsia" w:ascii="Lucida Console" w:hAnsi="Lucida Console" w:eastAsia="宋体"/>
+          <w:color w:val="auto"/>
+          <w:sz w:val="18"/>
+          <w:lang w:val="en-US" w:eastAsia="zh-CN"/>
+        </w:rPr>
+        <w:t>xxx</w:t>
+      </w:r>
+      <w:r>
+        <w:rPr>
+          <w:rFonts w:hint="default" w:ascii="Lucida Console" w:hAnsi="Lucida Console" w:eastAsia="宋体"/>
+          <w:color w:val="auto"/>
+          <w:sz w:val="18"/>
+          <w:lang w:val="en-US" w:eastAsia="zh-CN"/>
+        </w:rPr>
+        <w:t>”</w:t>
+      </w:r>
+    </w:p>
+    <w:p>
+      <w:pPr>
+        <w:numPr>
+          <w:numId w:val="0"/>
+        </w:numPr>
+        <w:rPr>
+          <w:rFonts w:hint="eastAsia" w:ascii="Lucida Console" w:hAnsi="Lucida Console" w:eastAsia="宋体"/>
+          <w:color w:val="auto"/>
+          <w:sz w:val="18"/>
+          <w:lang w:val="en-US" w:eastAsia="zh-CN"/>
+        </w:rPr>
+      </w:pPr>
+      <w:r>
+        <w:rPr>
+          <w:rFonts w:hint="eastAsia" w:ascii="Lucida Console" w:hAnsi="Lucida Console" w:eastAsia="宋体"/>
+          <w:color w:val="auto"/>
+          <w:sz w:val="18"/>
+          <w:lang w:val="en-US" w:eastAsia="zh-CN"/>
+        </w:rPr>
+        <w:t>Git push origin master</w:t>
+      </w:r>
+    </w:p>
+    <w:p>
+      <w:pPr>
+        <w:numPr>
+          <w:numId w:val="0"/>
+        </w:numPr>
+        <w:rPr>
+          <w:rFonts w:hint="eastAsia" w:ascii="Lucida Console" w:hAnsi="Lucida Console" w:eastAsia="宋体"/>
+          <w:color w:val="auto"/>
+          <w:sz w:val="18"/>
+          <w:lang w:val="en-US" w:eastAsia="zh-CN"/>
+        </w:rPr>
+      </w:pPr>
+      <w:r>
+        <w:rPr>
+          <w:rFonts w:hint="eastAsia" w:ascii="Lucida Console" w:hAnsi="Lucida Console" w:eastAsia="宋体"/>
+          <w:color w:val="auto"/>
+          <w:sz w:val="18"/>
+          <w:lang w:val="en-US" w:eastAsia="zh-CN"/>
+        </w:rPr>
+        <w:t>即可。</w:t>
+      </w:r>
+      <w:bookmarkStart w:id="0" w:name="_GoBack"/>
       <w:bookmarkEnd w:id="0"/>
     </w:p>
     <w:p>
@@ -1876,6 +2095,51 @@
           <w:lang w:val="en-US" w:eastAsia="zh-CN"/>
         </w:rPr>
       </w:pPr>
+      <w:r>
+        <w:rPr>
+          <w:rFonts w:hint="eastAsia" w:ascii="Lucida Console" w:hAnsi="Lucida Console" w:eastAsia="宋体"/>
+          <w:color w:val="auto"/>
+          <w:sz w:val="18"/>
+          <w:lang w:val="en-US" w:eastAsia="zh-CN"/>
+        </w:rPr>
+        <w:drawing>
+          <wp:inline distT="0" distB="0" distL="114300" distR="114300">
+            <wp:extent cx="5265420" cy="1430020"/>
+            <wp:effectExtent l="0" t="0" r="11430" b="17780"/>
+            <wp:docPr id="17" name="图片 17" descr="QQ截图20180330171053"/>
+            <wp:cNvGraphicFramePr>
+              <a:graphicFrameLocks xmlns:a="http://schemas.openxmlformats.org/drawingml/2006/main" noChangeAspect="1"/>
+            </wp:cNvGraphicFramePr>
+            <a:graphic xmlns:a="http://schemas.openxmlformats.org/drawingml/2006/main">
+              <a:graphicData uri="http://schemas.openxmlformats.org/drawingml/2006/picture">
+                <pic:pic xmlns:pic="http://schemas.openxmlformats.org/drawingml/2006/picture">
+                  <pic:nvPicPr>
+                    <pic:cNvPr id="17" name="图片 17" descr="QQ截图20180330171053"/>
+                    <pic:cNvPicPr>
+                      <a:picLocks noChangeAspect="1"/>
+                    </pic:cNvPicPr>
+                  </pic:nvPicPr>
+                  <pic:blipFill>
+                    <a:blip r:embed="rId20"/>
+                    <a:stretch>
+                      <a:fillRect/>
+                    </a:stretch>
+                  </pic:blipFill>
+                  <pic:spPr>
+                    <a:xfrm>
+                      <a:off x="0" y="0"/>
+                      <a:ext cx="5265420" cy="1430020"/>
+                    </a:xfrm>
+                    <a:prstGeom prst="rect">
+                      <a:avLst/>
+                    </a:prstGeom>
+                  </pic:spPr>
+                </pic:pic>
+              </a:graphicData>
+            </a:graphic>
+          </wp:inline>
+        </w:drawing>
+      </w:r>
     </w:p>
     <w:sectPr>
       <w:pgSz w:w="11906" w:h="16838"/>

</xml_diff>